<commit_message>
fix of storing data and empty pre existing data
</commit_message>
<xml_diff>
--- a/doc/Documentatie.docx
+++ b/doc/Documentatie.docx
@@ -13,6 +13,7 @@
           <w:docPartUnique/>
         </w:docPartObj>
       </w:sdtPr>
+      <w:sdtEndPr/>
       <w:sdtContent>
         <w:p>
           <w:pPr>
@@ -59,6 +60,7 @@
                   <w:dataBinding w:prefixMappings="xmlns:ns0='http://schemas.openxmlformats.org/package/2006/metadata/core-properties' xmlns:ns1='http://purl.org/dc/elements/1.1/'" w:xpath="/ns0:coreProperties[1]/ns1:title[1]" w:storeItemID="{6C3C8BC8-F283-45AE-878A-BAB7291924A1}"/>
                   <w:text/>
                 </w:sdtPr>
+                <w:sdtEndPr/>
                 <w:sdtContent>
                   <w:p>
                     <w:pPr>
@@ -80,7 +82,7 @@
                         <w:szCs w:val="88"/>
                         <w:lang w:val="nl-NL"/>
                       </w:rPr>
-                      <w:t xml:space="preserve">Documentatie </w:t>
+                      <w:t>Documentatie</w:t>
                     </w:r>
                   </w:p>
                 </w:sdtContent>
@@ -104,6 +106,7 @@
                 <w:dataBinding w:prefixMappings="xmlns:ns0='http://schemas.openxmlformats.org/package/2006/metadata/core-properties' xmlns:ns1='http://purl.org/dc/elements/1.1/'" w:xpath="/ns0:coreProperties[1]/ns1:subject[1]" w:storeItemID="{6C3C8BC8-F283-45AE-878A-BAB7291924A1}"/>
                 <w:text/>
               </w:sdtPr>
+              <w:sdtEndPr/>
               <w:sdtContent>
                 <w:tc>
                   <w:tcPr>
@@ -131,7 +134,7 @@
                         <w:szCs w:val="24"/>
                         <w:lang w:val="nl-NL"/>
                       </w:rPr>
-                      <w:t xml:space="preserve">Gestructureerd programmeren beroepsproduct </w:t>
+                      <w:t>Gestructureerd programmeren beroepsproduct</w:t>
                     </w:r>
                   </w:p>
                 </w:tc>
@@ -175,6 +178,7 @@
                   <w:dataBinding w:prefixMappings="xmlns:ns0='http://schemas.openxmlformats.org/package/2006/metadata/core-properties' xmlns:ns1='http://purl.org/dc/elements/1.1/'" w:xpath="/ns0:coreProperties[1]/ns1:creator[1]" w:storeItemID="{6C3C8BC8-F283-45AE-878A-BAB7291924A1}"/>
                   <w:text/>
                 </w:sdtPr>
+                <w:sdtEndPr/>
                 <w:sdtContent>
                   <w:p>
                     <w:pPr>
@@ -194,15 +198,6 @@
                         <w:lang w:val="nl-NL"/>
                       </w:rPr>
                       <w:t>Christiaan Sommer</w:t>
-                    </w:r>
-                    <w:r>
-                      <w:rPr>
-                        <w:color w:val="4472C4" w:themeColor="accent1"/>
-                        <w:sz w:val="28"/>
-                        <w:szCs w:val="28"/>
-                        <w:lang w:val="nl-NL"/>
-                      </w:rPr>
-                      <w:t xml:space="preserve"> </w:t>
                     </w:r>
                   </w:p>
                 </w:sdtContent>
@@ -229,6 +224,7 @@
                     <w:calendar w:val="gregorian"/>
                   </w:date>
                 </w:sdtPr>
+                <w:sdtEndPr/>
                 <w:sdtContent>
                   <w:p>
                     <w:pPr>
@@ -297,14 +293,14 @@
                     <w:color w:val="4472C4" w:themeColor="accent1"/>
                     <w:lang w:val="nl-NL"/>
                   </w:rPr>
-                  <w:t xml:space="preserve">Docent:  </w:t>
+                  <w:t>Docent: Daan</w:t>
                 </w:r>
                 <w:r>
                   <w:rPr>
                     <w:color w:val="4472C4" w:themeColor="accent1"/>
                     <w:lang w:val="nl-NL"/>
                   </w:rPr>
-                  <w:t>Docent Naam</w:t>
+                  <w:t xml:space="preserve"> van Berkel</w:t>
                 </w:r>
               </w:p>
               <w:p>
@@ -353,7 +349,11 @@
     <w:sdt>
       <w:sdtPr>
         <w:rPr>
-          <w:lang w:val="nl-NL"/>
+          <w:rFonts w:asciiTheme="minorHAnsi" w:eastAsiaTheme="minorHAnsi" w:hAnsiTheme="minorHAnsi" w:cstheme="minorBidi"/>
+          <w:color w:val="auto"/>
+          <w:sz w:val="22"/>
+          <w:szCs w:val="22"/>
+          <w:lang w:val="nl-NL" w:eastAsia="en-US"/>
         </w:rPr>
         <w:id w:val="294647119"/>
         <w:docPartObj>
@@ -363,13 +363,8 @@
       </w:sdtPr>
       <w:sdtEndPr>
         <w:rPr>
-          <w:rFonts w:asciiTheme="minorHAnsi" w:eastAsiaTheme="minorHAnsi" w:hAnsiTheme="minorHAnsi" w:cstheme="minorBidi"/>
           <w:b/>
           <w:bCs/>
-          <w:color w:val="auto"/>
-          <w:sz w:val="22"/>
-          <w:szCs w:val="22"/>
-          <w:lang w:eastAsia="en-US"/>
         </w:rPr>
       </w:sdtEndPr>
       <w:sdtContent>
@@ -417,7 +412,7 @@
             </w:rPr>
             <w:fldChar w:fldCharType="separate"/>
           </w:r>
-          <w:hyperlink w:anchor="_Toc4188778" w:history="1">
+          <w:hyperlink w:anchor="_Toc4189127" w:history="1">
             <w:r>
               <w:rPr>
                 <w:rStyle w:val="Hyperlink"/>
@@ -445,7 +440,7 @@
                 <w:noProof/>
                 <w:webHidden/>
               </w:rPr>
-              <w:instrText xml:space="preserve"> PAGEREF _Toc4188778 \h </w:instrText>
+              <w:instrText xml:space="preserve"> PAGEREF _Toc4189127 \h </w:instrText>
             </w:r>
             <w:r>
               <w:rPr>
@@ -488,7 +483,7 @@
               <w:lang w:eastAsia="en-GB"/>
             </w:rPr>
           </w:pPr>
-          <w:hyperlink w:anchor="_Toc4188779" w:history="1">
+          <w:hyperlink w:anchor="_Toc4189128" w:history="1">
             <w:r>
               <w:rPr>
                 <w:rStyle w:val="Hyperlink"/>
@@ -516,7 +511,7 @@
                 <w:noProof/>
                 <w:webHidden/>
               </w:rPr>
-              <w:instrText xml:space="preserve"> PAGEREF _Toc4188779 \h </w:instrText>
+              <w:instrText xml:space="preserve"> PAGEREF _Toc4189128 \h </w:instrText>
             </w:r>
             <w:r>
               <w:rPr>
@@ -559,7 +554,7 @@
               <w:lang w:eastAsia="en-GB"/>
             </w:rPr>
           </w:pPr>
-          <w:hyperlink w:anchor="_Toc4188780" w:history="1">
+          <w:hyperlink w:anchor="_Toc4189129" w:history="1">
             <w:r>
               <w:rPr>
                 <w:rStyle w:val="Hyperlink"/>
@@ -594,7 +589,7 @@
                 <w:noProof/>
                 <w:webHidden/>
               </w:rPr>
-              <w:instrText xml:space="preserve"> PAGEREF _Toc4188780 \h </w:instrText>
+              <w:instrText xml:space="preserve"> PAGEREF _Toc4189129 \h </w:instrText>
             </w:r>
             <w:r>
               <w:rPr>
@@ -637,7 +632,7 @@
               <w:lang w:eastAsia="en-GB"/>
             </w:rPr>
           </w:pPr>
-          <w:hyperlink w:anchor="_Toc4188781" w:history="1">
+          <w:hyperlink w:anchor="_Toc4189130" w:history="1">
             <w:r>
               <w:rPr>
                 <w:rStyle w:val="Hyperlink"/>
@@ -665,7 +660,7 @@
                 <w:noProof/>
                 <w:webHidden/>
               </w:rPr>
-              <w:instrText xml:space="preserve"> PAGEREF _Toc4188781 \h </w:instrText>
+              <w:instrText xml:space="preserve"> PAGEREF _Toc4189130 \h </w:instrText>
             </w:r>
             <w:r>
               <w:rPr>
@@ -708,7 +703,7 @@
               <w:lang w:eastAsia="en-GB"/>
             </w:rPr>
           </w:pPr>
-          <w:hyperlink w:anchor="_Toc4188782" w:history="1">
+          <w:hyperlink w:anchor="_Toc4189131" w:history="1">
             <w:r>
               <w:rPr>
                 <w:rStyle w:val="Hyperlink"/>
@@ -736,7 +731,7 @@
                 <w:noProof/>
                 <w:webHidden/>
               </w:rPr>
-              <w:instrText xml:space="preserve"> PAGEREF _Toc4188782 \h </w:instrText>
+              <w:instrText xml:space="preserve"> PAGEREF _Toc4189131 \h </w:instrText>
             </w:r>
             <w:r>
               <w:rPr>
@@ -779,7 +774,7 @@
               <w:lang w:eastAsia="en-GB"/>
             </w:rPr>
           </w:pPr>
-          <w:hyperlink w:anchor="_Toc4188783" w:history="1">
+          <w:hyperlink w:anchor="_Toc4189132" w:history="1">
             <w:r>
               <w:rPr>
                 <w:rStyle w:val="Hyperlink"/>
@@ -807,7 +802,7 @@
                 <w:noProof/>
                 <w:webHidden/>
               </w:rPr>
-              <w:instrText xml:space="preserve"> PAGEREF _Toc4188783 \h </w:instrText>
+              <w:instrText xml:space="preserve"> PAGEREF _Toc4189132 \h </w:instrText>
             </w:r>
             <w:r>
               <w:rPr>
@@ -850,7 +845,7 @@
               <w:lang w:eastAsia="en-GB"/>
             </w:rPr>
           </w:pPr>
-          <w:hyperlink w:anchor="_Toc4188784" w:history="1">
+          <w:hyperlink w:anchor="_Toc4189133" w:history="1">
             <w:r>
               <w:rPr>
                 <w:rStyle w:val="Hyperlink"/>
@@ -878,7 +873,7 @@
                 <w:noProof/>
                 <w:webHidden/>
               </w:rPr>
-              <w:instrText xml:space="preserve"> PAGEREF _Toc4188784 \h </w:instrText>
+              <w:instrText xml:space="preserve"> PAGEREF _Toc4189133 \h </w:instrText>
             </w:r>
             <w:r>
               <w:rPr>
@@ -921,7 +916,7 @@
               <w:lang w:eastAsia="en-GB"/>
             </w:rPr>
           </w:pPr>
-          <w:hyperlink w:anchor="_Toc4188785" w:history="1">
+          <w:hyperlink w:anchor="_Toc4189134" w:history="1">
             <w:r>
               <w:rPr>
                 <w:rStyle w:val="Hyperlink"/>
@@ -949,7 +944,7 @@
                 <w:noProof/>
                 <w:webHidden/>
               </w:rPr>
-              <w:instrText xml:space="preserve"> PAGEREF _Toc4188785 \h </w:instrText>
+              <w:instrText xml:space="preserve"> PAGEREF _Toc4189134 \h </w:instrText>
             </w:r>
             <w:r>
               <w:rPr>
@@ -1010,14 +1005,14 @@
           <w:lang w:val="nl-NL"/>
         </w:rPr>
       </w:pPr>
+      <w:r>
+        <w:rPr>
+          <w:lang w:val="nl-NL"/>
+        </w:rPr>
+        <w:br w:type="page"/>
+      </w:r>
       <w:bookmarkStart w:id="0" w:name="_GoBack"/>
       <w:bookmarkEnd w:id="0"/>
-      <w:r>
-        <w:rPr>
-          <w:lang w:val="nl-NL"/>
-        </w:rPr>
-        <w:br w:type="page"/>
-      </w:r>
     </w:p>
     <w:p>
       <w:pPr>
@@ -1026,7 +1021,7 @@
           <w:lang w:val="nl-NL"/>
         </w:rPr>
       </w:pPr>
-      <w:bookmarkStart w:id="1" w:name="_Toc4188778"/>
+      <w:bookmarkStart w:id="1" w:name="_Toc4189127"/>
       <w:r>
         <w:rPr>
           <w:lang w:val="nl-NL"/>
@@ -1051,7 +1046,7 @@
           <w:lang w:val="nl-NL"/>
         </w:rPr>
       </w:pPr>
-      <w:bookmarkStart w:id="2" w:name="_Toc4188779"/>
+      <w:bookmarkStart w:id="2" w:name="_Toc4189128"/>
       <w:r>
         <w:rPr>
           <w:lang w:val="nl-NL"/>
@@ -1195,63 +1190,7 @@
           <w:lang w:val="nl-NL"/>
         </w:rPr>
         <w:lastRenderedPageBreak/>
-        <w:t>Hier begin je bij een “</w:t>
-      </w:r>
-      <w:proofErr w:type="spellStart"/>
-      <w:r>
-        <w:rPr>
-          <w:lang w:val="nl-NL"/>
-        </w:rPr>
-        <w:t>main</w:t>
-      </w:r>
-      <w:proofErr w:type="spellEnd"/>
-      <w:r>
-        <w:rPr>
-          <w:lang w:val="nl-NL"/>
-        </w:rPr>
-        <w:t xml:space="preserve"> menu” waarbij je de keus hebt om een single </w:t>
-      </w:r>
-      <w:proofErr w:type="spellStart"/>
-      <w:r>
-        <w:rPr>
-          <w:lang w:val="nl-NL"/>
-        </w:rPr>
-        <w:t>player</w:t>
-      </w:r>
-      <w:proofErr w:type="spellEnd"/>
-      <w:r>
-        <w:rPr>
-          <w:lang w:val="nl-NL"/>
-        </w:rPr>
-        <w:t xml:space="preserve"> or </w:t>
-      </w:r>
-      <w:proofErr w:type="spellStart"/>
-      <w:r>
-        <w:rPr>
-          <w:lang w:val="nl-NL"/>
-        </w:rPr>
-        <w:t>multi</w:t>
-      </w:r>
-      <w:proofErr w:type="spellEnd"/>
-      <w:r>
-        <w:rPr>
-          <w:lang w:val="nl-NL"/>
-        </w:rPr>
-        <w:t xml:space="preserve"> </w:t>
-      </w:r>
-      <w:proofErr w:type="spellStart"/>
-      <w:r>
-        <w:rPr>
-          <w:lang w:val="nl-NL"/>
-        </w:rPr>
-        <w:t>player</w:t>
-      </w:r>
-      <w:proofErr w:type="spellEnd"/>
-      <w:r>
-        <w:rPr>
-          <w:lang w:val="nl-NL"/>
-        </w:rPr>
-        <w:t xml:space="preserve"> game te beginnen. Zodra je een van deze aanklikt zijn er opties om de naam van de spelen en de hoeveelheid kaarten te kiezen.</w:t>
+        <w:t>Hier begin je bij een “main menu” waarbij je de keus hebt om een single player or multi player game te beginnen. Zodra je een van deze aanklikt zijn er opties om de naam van de spelen en de hoeveelheid kaarten te kiezen.</w:t>
       </w:r>
     </w:p>
     <w:p>
@@ -1261,7 +1200,7 @@
           <w:lang w:val="nl-NL"/>
         </w:rPr>
       </w:pPr>
-      <w:bookmarkStart w:id="3" w:name="_Toc4188780"/>
+      <w:bookmarkStart w:id="3" w:name="_Toc4189129"/>
       <w:r>
         <w:t>Scherm</w:t>
       </w:r>
@@ -1283,14 +1222,7 @@
         <w:rPr>
           <w:lang w:val="nl-NL"/>
         </w:rPr>
-        <w:t xml:space="preserve">Dit zijn </w:t>
-      </w:r>
-      <w:proofErr w:type="spellStart"/>
-      <w:r>
-        <w:rPr>
-          <w:lang w:val="nl-NL"/>
-        </w:rPr>
-        <w:t>wireframe</w:t>
+        <w:t>Dit zijn wireframe</w:t>
       </w:r>
       <w:r>
         <w:rPr>
@@ -1298,32 +1230,23 @@
         </w:rPr>
         <w:t>s</w:t>
       </w:r>
-      <w:proofErr w:type="spellEnd"/>
-      <w:r>
-        <w:rPr>
-          <w:lang w:val="nl-NL"/>
-        </w:rPr>
-        <w:t xml:space="preserve"> van de schermen van de applicatie</w:t>
-      </w:r>
-      <w:r>
-        <w:rPr>
-          <w:lang w:val="nl-NL"/>
-        </w:rPr>
-        <w:t xml:space="preserve">  “</w:t>
-      </w:r>
-      <w:proofErr w:type="spellStart"/>
-      <w:r>
-        <w:rPr>
-          <w:lang w:val="nl-NL"/>
-        </w:rPr>
-        <w:t>main</w:t>
-      </w:r>
-      <w:proofErr w:type="spellEnd"/>
-      <w:r>
-        <w:rPr>
-          <w:lang w:val="nl-NL"/>
-        </w:rPr>
-        <w:t xml:space="preserve"> menu” en game scherm.</w:t>
+      <w:r>
+        <w:rPr>
+          <w:lang w:val="nl-NL"/>
+        </w:rPr>
+        <w:t xml:space="preserve"> van de schermen van de </w:t>
+      </w:r>
+      <w:r>
+        <w:rPr>
+          <w:lang w:val="nl-NL"/>
+        </w:rPr>
+        <w:t>applicatie “</w:t>
+      </w:r>
+      <w:r>
+        <w:rPr>
+          <w:lang w:val="nl-NL"/>
+        </w:rPr>
+        <w:t>main menu” en game scherm.</w:t>
       </w:r>
     </w:p>
     <w:p>
@@ -1398,19 +1321,11 @@
         </w:rPr>
         <w:t>“</w:t>
       </w:r>
-      <w:proofErr w:type="spellStart"/>
-      <w:r>
-        <w:rPr>
-          <w:lang w:val="nl-NL"/>
-        </w:rPr>
-        <w:t>main</w:t>
-      </w:r>
-      <w:proofErr w:type="spellEnd"/>
-      <w:r>
-        <w:rPr>
-          <w:lang w:val="nl-NL"/>
-        </w:rPr>
-        <w:t xml:space="preserve"> menu</w:t>
+      <w:r>
+        <w:rPr>
+          <w:lang w:val="nl-NL"/>
+        </w:rPr>
+        <w:t>main menu</w:t>
       </w:r>
       <w:r>
         <w:rPr>
@@ -1554,7 +1469,7 @@
           <w:lang w:val="nl-NL"/>
         </w:rPr>
       </w:pPr>
-      <w:bookmarkStart w:id="4" w:name="_Toc4188781"/>
+      <w:bookmarkStart w:id="4" w:name="_Toc4189130"/>
       <w:r>
         <w:rPr>
           <w:lang w:val="nl-NL"/>
@@ -1574,7 +1489,19 @@
         <w:rPr>
           <w:lang w:val="nl-NL"/>
         </w:rPr>
-        <w:t>Om de technische design van de applicatie te laten zien heb ik een class diagram gemaakt</w:t>
+        <w:t xml:space="preserve">Om </w:t>
+      </w:r>
+      <w:r>
+        <w:rPr>
+          <w:lang w:val="nl-NL"/>
+        </w:rPr>
+        <w:t>het</w:t>
+      </w:r>
+      <w:r>
+        <w:rPr>
+          <w:lang w:val="nl-NL"/>
+        </w:rPr>
+        <w:t xml:space="preserve"> technische design van de applicatie te laten zien heb ik een class diagram gemaakt</w:t>
       </w:r>
     </w:p>
     <w:p>
@@ -1664,7 +1591,7 @@
           <w:lang w:val="nl-NL"/>
         </w:rPr>
       </w:pPr>
-      <w:bookmarkStart w:id="5" w:name="_Toc4188782"/>
+      <w:bookmarkStart w:id="5" w:name="_Toc4189131"/>
       <w:r>
         <w:rPr>
           <w:lang w:val="nl-NL"/>
@@ -1680,7 +1607,7 @@
           <w:lang w:val="nl-NL"/>
         </w:rPr>
       </w:pPr>
-      <w:bookmarkStart w:id="6" w:name="_Toc4188783"/>
+      <w:bookmarkStart w:id="6" w:name="_Toc4189132"/>
       <w:r>
         <w:rPr>
           <w:lang w:val="nl-NL"/>
@@ -1699,21 +1626,7 @@
         <w:rPr>
           <w:lang w:val="nl-NL"/>
         </w:rPr>
-        <w:t xml:space="preserve">Om het programma te testen ga ik een nieuwe single </w:t>
-      </w:r>
-      <w:proofErr w:type="spellStart"/>
-      <w:r>
-        <w:rPr>
-          <w:lang w:val="nl-NL"/>
-        </w:rPr>
-        <w:t>player</w:t>
-      </w:r>
-      <w:proofErr w:type="spellEnd"/>
-      <w:r>
-        <w:rPr>
-          <w:lang w:val="nl-NL"/>
-        </w:rPr>
-        <w:t xml:space="preserve"> game maken met 18 sets (aangezien 18 nog geen score heeft). Hier zou kan moeten komen te staan “</w:t>
+        <w:t>Om het programma te testen ga ik een nieuwe single player game maken met 18 sets (aangezien 18 nog geen score heeft). Hier zou kan moeten komen te staan “</w:t>
       </w:r>
       <w:r>
         <w:rPr>
@@ -1758,7 +1671,7 @@
           <w:lang w:val="nl-NL"/>
         </w:rPr>
       </w:pPr>
-      <w:bookmarkStart w:id="7" w:name="_Toc4188784"/>
+      <w:bookmarkStart w:id="7" w:name="_Toc4189133"/>
       <w:r>
         <w:rPr>
           <w:lang w:val="nl-NL"/>
@@ -1946,7 +1859,19 @@
           <w:lang w:val="nl-NL"/>
         </w:rPr>
         <w:lastRenderedPageBreak/>
-        <w:t>Dan als terug ga en de game opnieuw opstart staat mijn score er onder mijn naam.</w:t>
+        <w:t>Dan als</w:t>
+      </w:r>
+      <w:r>
+        <w:rPr>
+          <w:lang w:val="nl-NL"/>
+        </w:rPr>
+        <w:t xml:space="preserve"> ik</w:t>
+      </w:r>
+      <w:r>
+        <w:rPr>
+          <w:lang w:val="nl-NL"/>
+        </w:rPr>
+        <w:t xml:space="preserve"> terug ga en de game opnieuw opstart staat mijn score er onder mijn naam.</w:t>
       </w:r>
     </w:p>
     <w:p>
@@ -2023,7 +1948,7 @@
           <w:lang w:val="nl-NL"/>
         </w:rPr>
       </w:pPr>
-      <w:bookmarkStart w:id="8" w:name="_Toc4188785"/>
+      <w:bookmarkStart w:id="8" w:name="_Toc4189134"/>
       <w:r>
         <w:rPr>
           <w:lang w:val="nl-NL"/>
@@ -2043,21 +1968,7 @@
         <w:rPr>
           <w:lang w:val="nl-NL"/>
         </w:rPr>
-        <w:t xml:space="preserve">Processing </w:t>
-      </w:r>
-      <w:proofErr w:type="spellStart"/>
-      <w:r>
-        <w:rPr>
-          <w:lang w:val="nl-NL"/>
-        </w:rPr>
-        <w:t>reference</w:t>
-      </w:r>
-      <w:proofErr w:type="spellEnd"/>
-      <w:r>
-        <w:rPr>
-          <w:lang w:val="nl-NL"/>
-        </w:rPr>
-        <w:t>:</w:t>
+        <w:t>Processing reference:</w:t>
       </w:r>
       <w:r>
         <w:rPr>
@@ -2120,6 +2031,7 @@
         <w:docPartUnique/>
       </w:docPartObj>
     </w:sdtPr>
+    <w:sdtEndPr/>
     <w:sdtContent>
       <w:p>
         <w:pPr>
@@ -3140,21 +3052,21 @@
     <w:charset w:val="00"/>
     <w:family w:val="swiss"/>
     <w:pitch w:val="variable"/>
-    <w:sig w:usb0="E0002AFF" w:usb1="4000ACFF" w:usb2="00000001" w:usb3="00000000" w:csb0="000001FF" w:csb1="00000000"/>
+    <w:sig w:usb0="E0002EFF" w:usb1="C000247B" w:usb2="00000009" w:usb3="00000000" w:csb0="000001FF" w:csb1="00000000"/>
   </w:font>
   <w:font w:name="Times New Roman">
     <w:panose1 w:val="02020603050405020304"/>
     <w:charset w:val="00"/>
     <w:family w:val="roman"/>
     <w:pitch w:val="variable"/>
-    <w:sig w:usb0="E0002AFF" w:usb1="C0007843" w:usb2="00000009" w:usb3="00000000" w:csb0="000001FF" w:csb1="00000000"/>
+    <w:sig w:usb0="E0002EFF" w:usb1="C000785B" w:usb2="00000009" w:usb3="00000000" w:csb0="000001FF" w:csb1="00000000"/>
   </w:font>
   <w:font w:name="Calibri Light">
     <w:panose1 w:val="020F0302020204030204"/>
     <w:charset w:val="00"/>
     <w:family w:val="swiss"/>
     <w:pitch w:val="variable"/>
-    <w:sig w:usb0="A0002AEF" w:usb1="4000207B" w:usb2="00000000" w:usb3="00000000" w:csb0="000001FF" w:csb1="00000000"/>
+    <w:sig w:usb0="E0002AFF" w:usb1="C000247B" w:usb2="00000009" w:usb3="00000000" w:csb0="000001FF" w:csb1="00000000"/>
   </w:font>
   <w:font w:name="Segoe UI">
     <w:panose1 w:val="020B0502040204020203"/>
@@ -3184,6 +3096,9 @@
     <w:rsidRoot w:val="00B37EE4"/>
     <w:rsid w:val="002463DF"/>
     <w:rsid w:val="00B37EE4"/>
+    <w:rsid w:val="00CA557A"/>
+    <w:rsid w:val="00E03AB0"/>
+    <w:rsid w:val="00E5486B"/>
   </w:rsids>
   <m:mathPr>
     <m:mathFont m:val="Cambria Math"/>
@@ -3980,7 +3895,7 @@
 </file>
 
 <file path=customXml/itemProps2.xml><?xml version="1.0" encoding="utf-8"?>
-<ds:datastoreItem xmlns:ds="http://schemas.openxmlformats.org/officeDocument/2006/customXml" ds:itemID="{44B3F72A-AC63-4E73-91C7-451B3F7EC8DB}">
+<ds:datastoreItem xmlns:ds="http://schemas.openxmlformats.org/officeDocument/2006/customXml" ds:itemID="{692BA01E-82B7-483F-AA8E-395F9D21B570}">
   <ds:schemaRefs>
     <ds:schemaRef ds:uri="http://schemas.openxmlformats.org/officeDocument/2006/bibliography"/>
   </ds:schemaRefs>

</xml_diff>